<commit_message>
exhibits teams to teams
</commit_message>
<xml_diff>
--- a/backend-exhibits/Box to Google MyDrive Advanced Plan - Advanced Include.docx
+++ b/backend-exhibits/Box to Google MyDrive Advanced Plan - Advanced Include.docx
@@ -16,7 +16,6 @@
         <w:tblCellMar>
           <w:top w:w="95" w:type="dxa"/>
           <w:left w:w="63" w:type="dxa"/>
-          <w:bottom w:w="0" w:type="dxa"/>
           <w:right w:w="82" w:type="dxa"/>
         </w:tblCellMar>
         <w:tblLook w:val="04A0" w:firstRow="1" w:lastRow="0" w:firstColumn="1" w:lastColumn="0" w:noHBand="0" w:noVBand="1"/>
@@ -43,7 +42,6 @@
           </w:tcPr>
           <w:p>
             <w:pPr>
-              <w:spacing w:after="0"/>
               <w:ind w:left="19"/>
               <w:jc w:val="center"/>
             </w:pPr>
@@ -107,7 +105,6 @@
           </w:p>
           <w:p>
             <w:pPr>
-              <w:spacing w:after="0"/>
               <w:ind w:left="3"/>
             </w:pPr>
             <w:proofErr w:type="spellStart"/>
@@ -149,9 +146,6 @@
             </w:tcBorders>
           </w:tcPr>
           <w:p>
-            <w:pPr>
-              <w:spacing w:after="0"/>
-            </w:pPr>
             <w:proofErr w:type="spellStart"/>
             <w:r>
               <w:rPr>
@@ -194,7 +188,6 @@
           </w:tcPr>
           <w:p>
             <w:pPr>
-              <w:spacing w:after="0"/>
               <w:ind w:left="3"/>
             </w:pPr>
             <w:r>
@@ -218,9 +211,6 @@
             </w:tcBorders>
           </w:tcPr>
           <w:p>
-            <w:pPr>
-              <w:spacing w:after="0"/>
-            </w:pPr>
             <w:r>
               <w:rPr>
                 <w:rFonts w:ascii="Arial" w:eastAsia="Arial" w:hAnsi="Arial" w:cs="Arial"/>
@@ -247,7 +237,6 @@
           </w:tcPr>
           <w:p>
             <w:pPr>
-              <w:spacing w:after="0"/>
               <w:ind w:left="3"/>
             </w:pPr>
             <w:r>
@@ -272,7 +261,6 @@
           </w:tcPr>
           <w:p>
             <w:pPr>
-              <w:spacing w:after="0"/>
               <w:ind w:right="351"/>
             </w:pPr>
             <w:r>
@@ -317,7 +305,6 @@
           </w:tcPr>
           <w:p>
             <w:pPr>
-              <w:spacing w:after="0"/>
               <w:ind w:left="3"/>
             </w:pPr>
             <w:r>
@@ -341,9 +328,6 @@
             </w:tcBorders>
           </w:tcPr>
           <w:p>
-            <w:pPr>
-              <w:spacing w:after="0"/>
-            </w:pPr>
             <w:proofErr w:type="spellStart"/>
             <w:r>
               <w:rPr>
@@ -379,7 +363,6 @@
           </w:tcPr>
           <w:p>
             <w:pPr>
-              <w:spacing w:after="0"/>
               <w:ind w:left="3"/>
             </w:pPr>
             <w:r>
@@ -403,9 +386,6 @@
             </w:tcBorders>
           </w:tcPr>
           <w:p>
-            <w:pPr>
-              <w:spacing w:after="0"/>
-            </w:pPr>
             <w:r>
               <w:rPr>
                 <w:rFonts w:ascii="Arial" w:eastAsia="Arial" w:hAnsi="Arial" w:cs="Arial"/>
@@ -432,7 +412,6 @@
           </w:tcPr>
           <w:p>
             <w:pPr>
-              <w:spacing w:after="0"/>
               <w:ind w:left="3"/>
             </w:pPr>
             <w:r>
@@ -456,9 +435,6 @@
             </w:tcBorders>
           </w:tcPr>
           <w:p>
-            <w:pPr>
-              <w:spacing w:after="0"/>
-            </w:pPr>
             <w:proofErr w:type="spellStart"/>
             <w:r>
               <w:rPr>
@@ -494,7 +470,6 @@
           </w:tcPr>
           <w:p>
             <w:pPr>
-              <w:spacing w:after="0"/>
               <w:ind w:left="3"/>
             </w:pPr>
             <w:r>
@@ -518,9 +493,6 @@
             </w:tcBorders>
           </w:tcPr>
           <w:p>
-            <w:pPr>
-              <w:spacing w:after="0"/>
-            </w:pPr>
             <w:proofErr w:type="spellStart"/>
             <w:r>
               <w:rPr>
@@ -556,7 +528,6 @@
           </w:tcPr>
           <w:p>
             <w:pPr>
-              <w:spacing w:after="0"/>
               <w:ind w:left="3"/>
             </w:pPr>
             <w:r>
@@ -580,9 +551,6 @@
             </w:tcBorders>
           </w:tcPr>
           <w:p>
-            <w:pPr>
-              <w:spacing w:after="0"/>
-            </w:pPr>
             <w:proofErr w:type="spellStart"/>
             <w:r>
               <w:rPr>
@@ -619,7 +587,6 @@
           </w:tcPr>
           <w:p>
             <w:pPr>
-              <w:spacing w:after="0"/>
               <w:ind w:left="3"/>
             </w:pPr>
             <w:r>
@@ -643,9 +610,6 @@
             </w:tcBorders>
           </w:tcPr>
           <w:p>
-            <w:pPr>
-              <w:spacing w:after="0"/>
-            </w:pPr>
             <w:proofErr w:type="spellStart"/>
             <w:r>
               <w:rPr>
@@ -681,7 +645,6 @@
           </w:tcPr>
           <w:p>
             <w:pPr>
-              <w:spacing w:after="0"/>
               <w:ind w:left="3"/>
             </w:pPr>
             <w:r>
@@ -705,9 +668,6 @@
             </w:tcBorders>
           </w:tcPr>
           <w:p>
-            <w:pPr>
-              <w:spacing w:after="0"/>
-            </w:pPr>
             <w:proofErr w:type="spellStart"/>
             <w:r>
               <w:rPr>
@@ -759,7 +719,6 @@
           </w:tcPr>
           <w:p>
             <w:pPr>
-              <w:spacing w:after="0"/>
               <w:ind w:left="3"/>
             </w:pPr>
             <w:r>
@@ -783,9 +742,6 @@
             </w:tcBorders>
           </w:tcPr>
           <w:p>
-            <w:pPr>
-              <w:spacing w:after="0"/>
-            </w:pPr>
             <w:proofErr w:type="spellStart"/>
             <w:r>
               <w:rPr>
@@ -821,7 +777,6 @@
           </w:tcPr>
           <w:p>
             <w:pPr>
-              <w:spacing w:after="0"/>
               <w:ind w:left="3"/>
             </w:pPr>
             <w:r>
@@ -845,9 +800,6 @@
             </w:tcBorders>
           </w:tcPr>
           <w:p>
-            <w:pPr>
-              <w:spacing w:after="0"/>
-            </w:pPr>
             <w:r>
               <w:rPr>
                 <w:rFonts w:ascii="Arial" w:eastAsia="Arial" w:hAnsi="Arial" w:cs="Arial"/>
@@ -874,7 +826,6 @@
           </w:tcPr>
           <w:p>
             <w:pPr>
-              <w:spacing w:after="0"/>
               <w:ind w:left="3"/>
             </w:pPr>
             <w:r>
@@ -898,9 +849,6 @@
             </w:tcBorders>
           </w:tcPr>
           <w:p>
-            <w:pPr>
-              <w:spacing w:after="0"/>
-            </w:pPr>
             <w:r>
               <w:rPr>
                 <w:rFonts w:ascii="Arial" w:eastAsia="Arial" w:hAnsi="Arial" w:cs="Arial"/>
@@ -927,7 +875,6 @@
           </w:tcPr>
           <w:p>
             <w:pPr>
-              <w:spacing w:after="0"/>
               <w:ind w:left="3"/>
             </w:pPr>
             <w:r>
@@ -951,9 +898,6 @@
             </w:tcBorders>
           </w:tcPr>
           <w:p>
-            <w:pPr>
-              <w:spacing w:after="0"/>
-            </w:pPr>
             <w:r>
               <w:rPr>
                 <w:rFonts w:ascii="Arial" w:eastAsia="Arial" w:hAnsi="Arial" w:cs="Arial"/>
@@ -980,7 +924,6 @@
           </w:tcPr>
           <w:p>
             <w:pPr>
-              <w:spacing w:after="0"/>
               <w:ind w:left="3"/>
             </w:pPr>
             <w:r>
@@ -1004,9 +947,6 @@
             </w:tcBorders>
           </w:tcPr>
           <w:p>
-            <w:pPr>
-              <w:spacing w:after="0"/>
-            </w:pPr>
             <w:r>
               <w:rPr>
                 <w:rFonts w:ascii="Arial" w:eastAsia="Arial" w:hAnsi="Arial" w:cs="Arial"/>
@@ -1033,7 +973,6 @@
           </w:tcPr>
           <w:p>
             <w:pPr>
-              <w:spacing w:after="0"/>
               <w:ind w:left="3"/>
             </w:pPr>
             <w:r>
@@ -1057,9 +996,6 @@
             </w:tcBorders>
           </w:tcPr>
           <w:p>
-            <w:pPr>
-              <w:spacing w:after="0"/>
-            </w:pPr>
             <w:r>
               <w:rPr>
                 <w:rFonts w:ascii="Arial" w:eastAsia="Arial" w:hAnsi="Arial" w:cs="Arial"/>
@@ -1086,7 +1022,6 @@
           </w:tcPr>
           <w:p>
             <w:pPr>
-              <w:spacing w:after="0"/>
               <w:ind w:left="3"/>
             </w:pPr>
             <w:r>
@@ -1111,9 +1046,1015 @@
             </w:tcBorders>
           </w:tcPr>
           <w:p>
-            <w:pPr>
-              <w:spacing w:after="0"/>
-            </w:pPr>
+            <w:r>
+              <w:rPr>
+                <w:rFonts w:ascii="Arial" w:eastAsia="Arial" w:hAnsi="Arial" w:cs="Arial"/>
+                <w:sz w:val="21"/>
+              </w:rPr>
+              <w:t>While doing migration if any file or folder went into error, our system retries automatically</w:t>
+            </w:r>
+          </w:p>
+        </w:tc>
+      </w:tr>
+    </w:tbl>
+    <w:p>
+      <w:r>
+        <w:br/>
+      </w:r>
+    </w:p>
+    <w:tbl>
+      <w:tblPr>
+        <w:tblStyle w:val="TableGrid"/>
+        <w:tblW w:w="10721" w:type="dxa"/>
+        <w:tblInd w:w="-681" w:type="dxa"/>
+        <w:tblCellMar>
+          <w:top w:w="95" w:type="dxa"/>
+          <w:left w:w="63" w:type="dxa"/>
+          <w:right w:w="115" w:type="dxa"/>
+        </w:tblCellMar>
+        <w:tblLook w:val="04A0" w:firstRow="1" w:lastRow="0" w:firstColumn="1" w:lastColumn="0" w:noHBand="0" w:noVBand="1"/>
+      </w:tblPr>
+      <w:tblGrid>
+        <w:gridCol w:w="3118"/>
+        <w:gridCol w:w="7603"/>
+      </w:tblGrid>
+      <w:tr>
+        <w:trPr>
+          <w:trHeight w:val="401"/>
+        </w:trPr>
+        <w:tc>
+          <w:tcPr>
+            <w:tcW w:w="10721" w:type="dxa"/>
+            <w:gridSpan w:val="2"/>
+            <w:tcBorders>
+              <w:top w:val="single" w:sz="6" w:space="0" w:color="666666"/>
+              <w:left w:val="single" w:sz="6" w:space="0" w:color="666666"/>
+              <w:bottom w:val="single" w:sz="6" w:space="0" w:color="666666"/>
+              <w:right w:val="single" w:sz="6" w:space="0" w:color="666666"/>
+            </w:tcBorders>
+            <w:shd w:val="clear" w:color="auto" w:fill="A6A6A6"/>
+          </w:tcPr>
+          <w:p>
+            <w:pPr>
+              <w:ind w:left="52"/>
+              <w:jc w:val="center"/>
+            </w:pPr>
+            <w:r>
+              <w:rPr>
+                <w:rFonts w:ascii="Arial" w:eastAsia="Arial" w:hAnsi="Arial" w:cs="Arial"/>
+                <w:b/>
+                <w:sz w:val="21"/>
+              </w:rPr>
+              <w:t>INCLUDED IN BOX TO GOOGLE SHARED DRIVE MIGRATION FEATURES</w:t>
+            </w:r>
+          </w:p>
+        </w:tc>
+      </w:tr>
+      <w:tr>
+        <w:trPr>
+          <w:trHeight w:val="662"/>
+        </w:trPr>
+        <w:tc>
+          <w:tcPr>
+            <w:tcW w:w="3118" w:type="dxa"/>
+            <w:tcBorders>
+              <w:top w:val="single" w:sz="6" w:space="0" w:color="666666"/>
+              <w:left w:val="single" w:sz="6" w:space="0" w:color="666666"/>
+              <w:bottom w:val="single" w:sz="6" w:space="0" w:color="666666"/>
+              <w:right w:val="single" w:sz="6" w:space="0" w:color="666666"/>
+            </w:tcBorders>
+          </w:tcPr>
+          <w:p>
+            <w:pPr>
+              <w:ind w:left="3"/>
+            </w:pPr>
+            <w:r>
+              <w:rPr>
+                <w:rFonts w:ascii="Arial" w:eastAsia="Arial" w:hAnsi="Arial" w:cs="Arial"/>
+                <w:b/>
+                <w:sz w:val="21"/>
+              </w:rPr>
+              <w:t xml:space="preserve">Data </w:t>
+            </w:r>
+            <w:proofErr w:type="gramStart"/>
+            <w:r>
+              <w:rPr>
+                <w:rFonts w:ascii="Arial" w:eastAsia="Arial" w:hAnsi="Arial" w:cs="Arial"/>
+                <w:b/>
+                <w:sz w:val="21"/>
+              </w:rPr>
+              <w:t>Migration(</w:t>
+            </w:r>
+            <w:proofErr w:type="gramEnd"/>
+            <w:r>
+              <w:rPr>
+                <w:rFonts w:ascii="Arial" w:eastAsia="Arial" w:hAnsi="Arial" w:cs="Arial"/>
+                <w:b/>
+                <w:sz w:val="21"/>
+              </w:rPr>
+              <w:t xml:space="preserve">Files &amp; </w:t>
+            </w:r>
+          </w:p>
+          <w:p>
+            <w:pPr>
+              <w:ind w:left="3"/>
+            </w:pPr>
+            <w:proofErr w:type="spellStart"/>
+            <w:r>
+              <w:rPr>
+                <w:rFonts w:ascii="Arial" w:eastAsia="Arial" w:hAnsi="Arial" w:cs="Arial"/>
+                <w:b/>
+                <w:sz w:val="21"/>
+              </w:rPr>
+              <w:t>Folderswith</w:t>
+            </w:r>
+            <w:proofErr w:type="spellEnd"/>
+            <w:r>
+              <w:rPr>
+                <w:rFonts w:ascii="Arial" w:eastAsia="Arial" w:hAnsi="Arial" w:cs="Arial"/>
+                <w:b/>
+                <w:sz w:val="21"/>
+              </w:rPr>
+              <w:t xml:space="preserve"> structure)</w:t>
+            </w:r>
+          </w:p>
+        </w:tc>
+        <w:tc>
+          <w:tcPr>
+            <w:tcW w:w="7603" w:type="dxa"/>
+            <w:tcBorders>
+              <w:top w:val="single" w:sz="6" w:space="0" w:color="666666"/>
+              <w:left w:val="single" w:sz="6" w:space="0" w:color="666666"/>
+              <w:bottom w:val="single" w:sz="6" w:space="0" w:color="666666"/>
+              <w:right w:val="single" w:sz="6" w:space="0" w:color="666666"/>
+            </w:tcBorders>
+            <w:vAlign w:val="center"/>
+          </w:tcPr>
+          <w:p>
+            <w:proofErr w:type="spellStart"/>
+            <w:r>
+              <w:rPr>
+                <w:rFonts w:ascii="Arial" w:eastAsia="Arial" w:hAnsi="Arial" w:cs="Arial"/>
+                <w:sz w:val="19"/>
+              </w:rPr>
+              <w:t>CloudFuze</w:t>
+            </w:r>
+            <w:proofErr w:type="spellEnd"/>
+            <w:r>
+              <w:rPr>
+                <w:rFonts w:ascii="Arial" w:eastAsia="Arial" w:hAnsi="Arial" w:cs="Arial"/>
+                <w:sz w:val="19"/>
+              </w:rPr>
+              <w:t xml:space="preserve"> ensures the seamless migration of the data from the source cloud to destination, preserving the accuracy and integrity of the data structure.</w:t>
+            </w:r>
+          </w:p>
+        </w:tc>
+      </w:tr>
+      <w:tr>
+        <w:trPr>
+          <w:trHeight w:val="660"/>
+        </w:trPr>
+        <w:tc>
+          <w:tcPr>
+            <w:tcW w:w="3118" w:type="dxa"/>
+            <w:tcBorders>
+              <w:top w:val="single" w:sz="6" w:space="0" w:color="666666"/>
+              <w:left w:val="single" w:sz="6" w:space="0" w:color="666666"/>
+              <w:bottom w:val="single" w:sz="6" w:space="0" w:color="666666"/>
+              <w:right w:val="single" w:sz="6" w:space="0" w:color="666666"/>
+            </w:tcBorders>
+          </w:tcPr>
+          <w:p>
+            <w:pPr>
+              <w:ind w:left="3"/>
+            </w:pPr>
+            <w:r>
+              <w:rPr>
+                <w:rFonts w:ascii="Arial" w:eastAsia="Arial" w:hAnsi="Arial" w:cs="Arial"/>
+                <w:b/>
+                <w:sz w:val="21"/>
+              </w:rPr>
+              <w:t>Selective Versions</w:t>
+            </w:r>
+          </w:p>
+        </w:tc>
+        <w:tc>
+          <w:tcPr>
+            <w:tcW w:w="7603" w:type="dxa"/>
+            <w:tcBorders>
+              <w:top w:val="single" w:sz="6" w:space="0" w:color="666666"/>
+              <w:left w:val="single" w:sz="6" w:space="0" w:color="666666"/>
+              <w:bottom w:val="single" w:sz="6" w:space="0" w:color="666666"/>
+              <w:right w:val="single" w:sz="6" w:space="0" w:color="666666"/>
+            </w:tcBorders>
+          </w:tcPr>
+          <w:p>
+            <w:r>
+              <w:rPr>
+                <w:rFonts w:ascii="Arial" w:eastAsia="Arial" w:hAnsi="Arial" w:cs="Arial"/>
+                <w:sz w:val="21"/>
+              </w:rPr>
+              <w:t>Migration of selective versions of files from source to destination. If we opt for five, the last five versions will get migrates to the destination.</w:t>
+            </w:r>
+          </w:p>
+        </w:tc>
+      </w:tr>
+      <w:tr>
+        <w:trPr>
+          <w:trHeight w:val="390"/>
+        </w:trPr>
+        <w:tc>
+          <w:tcPr>
+            <w:tcW w:w="3118" w:type="dxa"/>
+            <w:tcBorders>
+              <w:top w:val="single" w:sz="6" w:space="0" w:color="666666"/>
+              <w:left w:val="single" w:sz="6" w:space="0" w:color="666666"/>
+              <w:bottom w:val="single" w:sz="6" w:space="0" w:color="666666"/>
+              <w:right w:val="single" w:sz="6" w:space="0" w:color="666666"/>
+            </w:tcBorders>
+          </w:tcPr>
+          <w:p>
+            <w:pPr>
+              <w:ind w:left="3"/>
+            </w:pPr>
+            <w:r>
+              <w:rPr>
+                <w:rFonts w:ascii="Arial" w:eastAsia="Arial" w:hAnsi="Arial" w:cs="Arial"/>
+                <w:b/>
+                <w:sz w:val="21"/>
+              </w:rPr>
+              <w:t>Root Folder Permissions</w:t>
+            </w:r>
+          </w:p>
+        </w:tc>
+        <w:tc>
+          <w:tcPr>
+            <w:tcW w:w="7603" w:type="dxa"/>
+            <w:tcBorders>
+              <w:top w:val="single" w:sz="6" w:space="0" w:color="666666"/>
+              <w:left w:val="single" w:sz="6" w:space="0" w:color="666666"/>
+              <w:bottom w:val="single" w:sz="6" w:space="0" w:color="666666"/>
+              <w:right w:val="single" w:sz="6" w:space="0" w:color="666666"/>
+            </w:tcBorders>
+          </w:tcPr>
+          <w:p>
+            <w:proofErr w:type="spellStart"/>
+            <w:r>
+              <w:rPr>
+                <w:rFonts w:ascii="Arial" w:eastAsia="Arial" w:hAnsi="Arial" w:cs="Arial"/>
+                <w:sz w:val="21"/>
+              </w:rPr>
+              <w:t>CloudFuze</w:t>
+            </w:r>
+            <w:proofErr w:type="spellEnd"/>
+            <w:r>
+              <w:rPr>
+                <w:rFonts w:ascii="Arial" w:eastAsia="Arial" w:hAnsi="Arial" w:cs="Arial"/>
+                <w:sz w:val="21"/>
+              </w:rPr>
+              <w:t xml:space="preserve"> preserves all root folder permissions along with access levels.</w:t>
+            </w:r>
+          </w:p>
+        </w:tc>
+      </w:tr>
+      <w:tr>
+        <w:trPr>
+          <w:trHeight w:val="600"/>
+        </w:trPr>
+        <w:tc>
+          <w:tcPr>
+            <w:tcW w:w="3118" w:type="dxa"/>
+            <w:tcBorders>
+              <w:top w:val="single" w:sz="6" w:space="0" w:color="666666"/>
+              <w:left w:val="single" w:sz="6" w:space="0" w:color="666666"/>
+              <w:bottom w:val="single" w:sz="6" w:space="0" w:color="666666"/>
+              <w:right w:val="single" w:sz="6" w:space="0" w:color="666666"/>
+            </w:tcBorders>
+          </w:tcPr>
+          <w:p>
+            <w:pPr>
+              <w:ind w:left="3"/>
+            </w:pPr>
+            <w:r>
+              <w:rPr>
+                <w:rFonts w:ascii="Arial" w:eastAsia="Arial" w:hAnsi="Arial" w:cs="Arial"/>
+                <w:b/>
+                <w:sz w:val="21"/>
+              </w:rPr>
+              <w:t>Sub Folder Permissions</w:t>
+            </w:r>
+          </w:p>
+        </w:tc>
+        <w:tc>
+          <w:tcPr>
+            <w:tcW w:w="7603" w:type="dxa"/>
+            <w:tcBorders>
+              <w:top w:val="single" w:sz="6" w:space="0" w:color="666666"/>
+              <w:left w:val="single" w:sz="6" w:space="0" w:color="666666"/>
+              <w:bottom w:val="single" w:sz="6" w:space="0" w:color="666666"/>
+              <w:right w:val="single" w:sz="6" w:space="0" w:color="666666"/>
+            </w:tcBorders>
+          </w:tcPr>
+          <w:p>
+            <w:proofErr w:type="spellStart"/>
+            <w:r>
+              <w:rPr>
+                <w:rFonts w:ascii="Arial" w:eastAsia="Arial" w:hAnsi="Arial" w:cs="Arial"/>
+                <w:sz w:val="21"/>
+              </w:rPr>
+              <w:t>CloudFuze</w:t>
+            </w:r>
+            <w:proofErr w:type="spellEnd"/>
+            <w:r>
+              <w:rPr>
+                <w:rFonts w:ascii="Arial" w:eastAsia="Arial" w:hAnsi="Arial" w:cs="Arial"/>
+                <w:sz w:val="21"/>
+              </w:rPr>
+              <w:t xml:space="preserve"> preserves all subfolder permissions along with access levels.</w:t>
+            </w:r>
+          </w:p>
+        </w:tc>
+      </w:tr>
+      <w:tr>
+        <w:trPr>
+          <w:trHeight w:val="390"/>
+        </w:trPr>
+        <w:tc>
+          <w:tcPr>
+            <w:tcW w:w="3118" w:type="dxa"/>
+            <w:tcBorders>
+              <w:top w:val="single" w:sz="6" w:space="0" w:color="666666"/>
+              <w:left w:val="single" w:sz="6" w:space="0" w:color="666666"/>
+              <w:bottom w:val="single" w:sz="6" w:space="0" w:color="666666"/>
+              <w:right w:val="single" w:sz="6" w:space="0" w:color="666666"/>
+            </w:tcBorders>
+          </w:tcPr>
+          <w:p>
+            <w:pPr>
+              <w:ind w:left="3"/>
+            </w:pPr>
+            <w:r>
+              <w:rPr>
+                <w:rFonts w:ascii="Arial" w:eastAsia="Arial" w:hAnsi="Arial" w:cs="Arial"/>
+                <w:b/>
+                <w:sz w:val="21"/>
+              </w:rPr>
+              <w:t>Root File Permissions</w:t>
+            </w:r>
+          </w:p>
+        </w:tc>
+        <w:tc>
+          <w:tcPr>
+            <w:tcW w:w="7603" w:type="dxa"/>
+            <w:tcBorders>
+              <w:top w:val="single" w:sz="6" w:space="0" w:color="666666"/>
+              <w:left w:val="single" w:sz="6" w:space="0" w:color="666666"/>
+              <w:bottom w:val="single" w:sz="6" w:space="0" w:color="666666"/>
+              <w:right w:val="single" w:sz="6" w:space="0" w:color="666666"/>
+            </w:tcBorders>
+          </w:tcPr>
+          <w:p>
+            <w:proofErr w:type="spellStart"/>
+            <w:r>
+              <w:rPr>
+                <w:rFonts w:ascii="Arial" w:eastAsia="Arial" w:hAnsi="Arial" w:cs="Arial"/>
+                <w:sz w:val="21"/>
+              </w:rPr>
+              <w:t>CloudFuze</w:t>
+            </w:r>
+            <w:proofErr w:type="spellEnd"/>
+            <w:r>
+              <w:rPr>
+                <w:rFonts w:ascii="Arial" w:eastAsia="Arial" w:hAnsi="Arial" w:cs="Arial"/>
+                <w:sz w:val="21"/>
+              </w:rPr>
+              <w:t xml:space="preserve"> preserves all Root file permissions along with access levels.</w:t>
+            </w:r>
+          </w:p>
+        </w:tc>
+      </w:tr>
+      <w:tr>
+        <w:trPr>
+          <w:trHeight w:val="405"/>
+        </w:trPr>
+        <w:tc>
+          <w:tcPr>
+            <w:tcW w:w="3118" w:type="dxa"/>
+            <w:tcBorders>
+              <w:top w:val="single" w:sz="6" w:space="0" w:color="666666"/>
+              <w:left w:val="single" w:sz="6" w:space="0" w:color="666666"/>
+              <w:bottom w:val="single" w:sz="6" w:space="0" w:color="666666"/>
+              <w:right w:val="single" w:sz="6" w:space="0" w:color="666666"/>
+            </w:tcBorders>
+          </w:tcPr>
+          <w:p>
+            <w:pPr>
+              <w:ind w:left="3"/>
+            </w:pPr>
+            <w:r>
+              <w:rPr>
+                <w:rFonts w:ascii="Arial" w:eastAsia="Arial" w:hAnsi="Arial" w:cs="Arial"/>
+                <w:b/>
+                <w:sz w:val="21"/>
+              </w:rPr>
+              <w:t>Inner File Permissions</w:t>
+            </w:r>
+          </w:p>
+        </w:tc>
+        <w:tc>
+          <w:tcPr>
+            <w:tcW w:w="7603" w:type="dxa"/>
+            <w:tcBorders>
+              <w:top w:val="single" w:sz="6" w:space="0" w:color="666666"/>
+              <w:left w:val="single" w:sz="6" w:space="0" w:color="666666"/>
+              <w:bottom w:val="single" w:sz="6" w:space="0" w:color="666666"/>
+              <w:right w:val="single" w:sz="6" w:space="0" w:color="666666"/>
+            </w:tcBorders>
+          </w:tcPr>
+          <w:p>
+            <w:proofErr w:type="spellStart"/>
+            <w:r>
+              <w:rPr>
+                <w:rFonts w:ascii="Arial" w:eastAsia="Arial" w:hAnsi="Arial" w:cs="Arial"/>
+                <w:sz w:val="21"/>
+              </w:rPr>
+              <w:t>CloudFuze</w:t>
+            </w:r>
+            <w:proofErr w:type="spellEnd"/>
+            <w:r>
+              <w:rPr>
+                <w:rFonts w:ascii="Arial" w:eastAsia="Arial" w:hAnsi="Arial" w:cs="Arial"/>
+                <w:sz w:val="21"/>
+              </w:rPr>
+              <w:t xml:space="preserve"> preserves all inner file permissions along with access levels.</w:t>
+            </w:r>
+          </w:p>
+        </w:tc>
+      </w:tr>
+      <w:tr>
+        <w:trPr>
+          <w:trHeight w:val="915"/>
+        </w:trPr>
+        <w:tc>
+          <w:tcPr>
+            <w:tcW w:w="3118" w:type="dxa"/>
+            <w:tcBorders>
+              <w:top w:val="single" w:sz="6" w:space="0" w:color="666666"/>
+              <w:left w:val="single" w:sz="6" w:space="0" w:color="666666"/>
+              <w:bottom w:val="single" w:sz="6" w:space="0" w:color="666666"/>
+              <w:right w:val="single" w:sz="6" w:space="0" w:color="666666"/>
+            </w:tcBorders>
+          </w:tcPr>
+          <w:p>
+            <w:pPr>
+              <w:ind w:left="3"/>
+            </w:pPr>
+            <w:r>
+              <w:rPr>
+                <w:rFonts w:ascii="Arial" w:eastAsia="Arial" w:hAnsi="Arial" w:cs="Arial"/>
+                <w:b/>
+                <w:sz w:val="21"/>
+              </w:rPr>
+              <w:t>External Shares</w:t>
+            </w:r>
+          </w:p>
+        </w:tc>
+        <w:tc>
+          <w:tcPr>
+            <w:tcW w:w="7603" w:type="dxa"/>
+            <w:tcBorders>
+              <w:top w:val="single" w:sz="6" w:space="0" w:color="666666"/>
+              <w:left w:val="single" w:sz="6" w:space="0" w:color="666666"/>
+              <w:bottom w:val="single" w:sz="6" w:space="0" w:color="666666"/>
+              <w:right w:val="single" w:sz="6" w:space="0" w:color="666666"/>
+            </w:tcBorders>
+          </w:tcPr>
+          <w:p>
+            <w:proofErr w:type="spellStart"/>
+            <w:r>
+              <w:rPr>
+                <w:rFonts w:ascii="Arial" w:eastAsia="Arial" w:hAnsi="Arial" w:cs="Arial"/>
+                <w:sz w:val="21"/>
+              </w:rPr>
+              <w:t>CloudFuze</w:t>
+            </w:r>
+            <w:proofErr w:type="spellEnd"/>
+            <w:r>
+              <w:rPr>
+                <w:rFonts w:ascii="Arial" w:eastAsia="Arial" w:hAnsi="Arial" w:cs="Arial"/>
+                <w:sz w:val="21"/>
+              </w:rPr>
+              <w:t xml:space="preserve"> can migrate external </w:t>
+            </w:r>
+            <w:proofErr w:type="gramStart"/>
+            <w:r>
+              <w:rPr>
+                <w:rFonts w:ascii="Arial" w:eastAsia="Arial" w:hAnsi="Arial" w:cs="Arial"/>
+                <w:sz w:val="21"/>
+              </w:rPr>
+              <w:t>permissions(</w:t>
+            </w:r>
+            <w:proofErr w:type="gramEnd"/>
+            <w:r>
+              <w:rPr>
+                <w:rFonts w:ascii="Arial" w:eastAsia="Arial" w:hAnsi="Arial" w:cs="Arial"/>
+                <w:sz w:val="21"/>
+              </w:rPr>
+              <w:t>Files/Folders shared with people of outside organizations) of files/folders to the destination along with access levels.</w:t>
+            </w:r>
+          </w:p>
+        </w:tc>
+      </w:tr>
+      <w:tr>
+        <w:trPr>
+          <w:trHeight w:val="405"/>
+        </w:trPr>
+        <w:tc>
+          <w:tcPr>
+            <w:tcW w:w="3118" w:type="dxa"/>
+            <w:tcBorders>
+              <w:top w:val="single" w:sz="6" w:space="0" w:color="666666"/>
+              <w:left w:val="single" w:sz="6" w:space="0" w:color="666666"/>
+              <w:bottom w:val="single" w:sz="6" w:space="0" w:color="666666"/>
+              <w:right w:val="single" w:sz="6" w:space="0" w:color="666666"/>
+            </w:tcBorders>
+          </w:tcPr>
+          <w:p>
+            <w:pPr>
+              <w:ind w:left="3"/>
+            </w:pPr>
+            <w:r>
+              <w:rPr>
+                <w:rFonts w:ascii="Arial" w:eastAsia="Arial" w:hAnsi="Arial" w:cs="Arial"/>
+                <w:b/>
+                <w:sz w:val="21"/>
+              </w:rPr>
+              <w:t xml:space="preserve"> Delta</w:t>
+            </w:r>
+          </w:p>
+        </w:tc>
+        <w:tc>
+          <w:tcPr>
+            <w:tcW w:w="7603" w:type="dxa"/>
+            <w:tcBorders>
+              <w:top w:val="single" w:sz="6" w:space="0" w:color="666666"/>
+              <w:left w:val="single" w:sz="6" w:space="0" w:color="666666"/>
+              <w:bottom w:val="single" w:sz="6" w:space="0" w:color="666666"/>
+              <w:right w:val="single" w:sz="6" w:space="0" w:color="666666"/>
+            </w:tcBorders>
+          </w:tcPr>
+          <w:p>
+            <w:r>
+              <w:rPr>
+                <w:rFonts w:ascii="Arial" w:eastAsia="Arial" w:hAnsi="Arial" w:cs="Arial"/>
+                <w:sz w:val="21"/>
+              </w:rPr>
+              <w:t>Migration of incremental changes made in source during the onetime migration.</w:t>
+            </w:r>
+          </w:p>
+        </w:tc>
+      </w:tr>
+      <w:tr>
+        <w:trPr>
+          <w:trHeight w:val="660"/>
+        </w:trPr>
+        <w:tc>
+          <w:tcPr>
+            <w:tcW w:w="3118" w:type="dxa"/>
+            <w:tcBorders>
+              <w:top w:val="single" w:sz="6" w:space="0" w:color="666666"/>
+              <w:left w:val="single" w:sz="6" w:space="0" w:color="666666"/>
+              <w:bottom w:val="single" w:sz="6" w:space="0" w:color="666666"/>
+              <w:right w:val="single" w:sz="6" w:space="0" w:color="666666"/>
+            </w:tcBorders>
+          </w:tcPr>
+          <w:p>
+            <w:pPr>
+              <w:ind w:left="3"/>
+            </w:pPr>
+            <w:r>
+              <w:rPr>
+                <w:rFonts w:ascii="Arial" w:eastAsia="Arial" w:hAnsi="Arial" w:cs="Arial"/>
+                <w:b/>
+                <w:sz w:val="21"/>
+              </w:rPr>
+              <w:t>Shared Links</w:t>
+            </w:r>
+          </w:p>
+        </w:tc>
+        <w:tc>
+          <w:tcPr>
+            <w:tcW w:w="7603" w:type="dxa"/>
+            <w:tcBorders>
+              <w:top w:val="single" w:sz="6" w:space="0" w:color="666666"/>
+              <w:left w:val="single" w:sz="6" w:space="0" w:color="666666"/>
+              <w:bottom w:val="single" w:sz="6" w:space="0" w:color="666666"/>
+              <w:right w:val="single" w:sz="6" w:space="0" w:color="666666"/>
+            </w:tcBorders>
+          </w:tcPr>
+          <w:p>
+            <w:proofErr w:type="spellStart"/>
+            <w:r>
+              <w:rPr>
+                <w:rFonts w:ascii="Arial" w:eastAsia="Arial" w:hAnsi="Arial" w:cs="Arial"/>
+                <w:sz w:val="21"/>
+              </w:rPr>
+              <w:t>CloudFuze</w:t>
+            </w:r>
+            <w:proofErr w:type="spellEnd"/>
+            <w:r>
+              <w:rPr>
+                <w:rFonts w:ascii="Arial" w:eastAsia="Arial" w:hAnsi="Arial" w:cs="Arial"/>
+                <w:sz w:val="21"/>
+              </w:rPr>
+              <w:t xml:space="preserve"> migrates all shared links from source to destination and maintains the type of links.</w:t>
+            </w:r>
+          </w:p>
+        </w:tc>
+      </w:tr>
+      <w:tr>
+        <w:trPr>
+          <w:trHeight w:val="660"/>
+        </w:trPr>
+        <w:tc>
+          <w:tcPr>
+            <w:tcW w:w="3118" w:type="dxa"/>
+            <w:tcBorders>
+              <w:top w:val="single" w:sz="6" w:space="0" w:color="666666"/>
+              <w:left w:val="single" w:sz="6" w:space="0" w:color="666666"/>
+              <w:bottom w:val="single" w:sz="6" w:space="0" w:color="666666"/>
+              <w:right w:val="single" w:sz="6" w:space="0" w:color="666666"/>
+            </w:tcBorders>
+          </w:tcPr>
+          <w:p>
+            <w:pPr>
+              <w:ind w:left="3"/>
+            </w:pPr>
+            <w:r>
+              <w:rPr>
+                <w:rFonts w:ascii="Arial" w:eastAsia="Arial" w:hAnsi="Arial" w:cs="Arial"/>
+                <w:b/>
+                <w:sz w:val="21"/>
+              </w:rPr>
+              <w:t>Metadata</w:t>
+            </w:r>
+          </w:p>
+        </w:tc>
+        <w:tc>
+          <w:tcPr>
+            <w:tcW w:w="7603" w:type="dxa"/>
+            <w:tcBorders>
+              <w:top w:val="single" w:sz="6" w:space="0" w:color="666666"/>
+              <w:left w:val="single" w:sz="6" w:space="0" w:color="666666"/>
+              <w:bottom w:val="single" w:sz="6" w:space="0" w:color="666666"/>
+              <w:right w:val="single" w:sz="6" w:space="0" w:color="666666"/>
+            </w:tcBorders>
+          </w:tcPr>
+          <w:p>
+            <w:r>
+              <w:rPr>
+                <w:rFonts w:ascii="Arial" w:eastAsia="Arial" w:hAnsi="Arial" w:cs="Arial"/>
+                <w:sz w:val="21"/>
+              </w:rPr>
+              <w:t>Maintaining the original timestamps, including creation and modification dates and times, when transferring data to the destination cloud</w:t>
+            </w:r>
+          </w:p>
+        </w:tc>
+      </w:tr>
+      <w:tr>
+        <w:trPr>
+          <w:trHeight w:val="660"/>
+        </w:trPr>
+        <w:tc>
+          <w:tcPr>
+            <w:tcW w:w="3118" w:type="dxa"/>
+            <w:tcBorders>
+              <w:top w:val="single" w:sz="6" w:space="0" w:color="666666"/>
+              <w:left w:val="single" w:sz="6" w:space="0" w:color="666666"/>
+              <w:bottom w:val="single" w:sz="6" w:space="0" w:color="666666"/>
+              <w:right w:val="single" w:sz="6" w:space="0" w:color="666666"/>
+            </w:tcBorders>
+          </w:tcPr>
+          <w:p>
+            <w:pPr>
+              <w:ind w:left="3"/>
+            </w:pPr>
+            <w:r>
+              <w:rPr>
+                <w:rFonts w:ascii="Arial" w:eastAsia="Arial" w:hAnsi="Arial" w:cs="Arial"/>
+                <w:b/>
+                <w:sz w:val="21"/>
+              </w:rPr>
+              <w:t>In- Line Comment</w:t>
+            </w:r>
+          </w:p>
+        </w:tc>
+        <w:tc>
+          <w:tcPr>
+            <w:tcW w:w="7603" w:type="dxa"/>
+            <w:tcBorders>
+              <w:top w:val="single" w:sz="6" w:space="0" w:color="666666"/>
+              <w:left w:val="single" w:sz="6" w:space="0" w:color="666666"/>
+              <w:bottom w:val="single" w:sz="6" w:space="0" w:color="666666"/>
+              <w:right w:val="single" w:sz="6" w:space="0" w:color="666666"/>
+            </w:tcBorders>
+          </w:tcPr>
+          <w:p>
+            <w:r>
+              <w:rPr>
+                <w:rFonts w:ascii="Arial" w:eastAsia="Arial" w:hAnsi="Arial" w:cs="Arial"/>
+                <w:sz w:val="21"/>
+              </w:rPr>
+              <w:t>Inline file comments of the box will be migrated to the destination cloud. All the file comments will preserve in the CSV formatted file in the destination.</w:t>
+            </w:r>
+          </w:p>
+        </w:tc>
+      </w:tr>
+      <w:tr>
+        <w:trPr>
+          <w:trHeight w:val="660"/>
+        </w:trPr>
+        <w:tc>
+          <w:tcPr>
+            <w:tcW w:w="3118" w:type="dxa"/>
+            <w:tcBorders>
+              <w:top w:val="single" w:sz="6" w:space="0" w:color="666666"/>
+              <w:left w:val="single" w:sz="6" w:space="0" w:color="666666"/>
+              <w:bottom w:val="single" w:sz="6" w:space="0" w:color="666666"/>
+              <w:right w:val="single" w:sz="6" w:space="0" w:color="666666"/>
+            </w:tcBorders>
+          </w:tcPr>
+          <w:p>
+            <w:pPr>
+              <w:ind w:left="3"/>
+            </w:pPr>
+            <w:r>
+              <w:rPr>
+                <w:rFonts w:ascii="Arial" w:eastAsia="Arial" w:hAnsi="Arial" w:cs="Arial"/>
+                <w:b/>
+                <w:sz w:val="21"/>
+              </w:rPr>
+              <w:t>Long File/Folder Path</w:t>
+            </w:r>
+          </w:p>
+        </w:tc>
+        <w:tc>
+          <w:tcPr>
+            <w:tcW w:w="7603" w:type="dxa"/>
+            <w:tcBorders>
+              <w:top w:val="single" w:sz="6" w:space="0" w:color="666666"/>
+              <w:left w:val="single" w:sz="6" w:space="0" w:color="666666"/>
+              <w:bottom w:val="single" w:sz="6" w:space="0" w:color="666666"/>
+              <w:right w:val="single" w:sz="6" w:space="0" w:color="666666"/>
+            </w:tcBorders>
+          </w:tcPr>
+          <w:p>
+            <w:r>
+              <w:rPr>
+                <w:rFonts w:ascii="Arial" w:eastAsia="Arial" w:hAnsi="Arial" w:cs="Arial"/>
+                <w:sz w:val="21"/>
+              </w:rPr>
+              <w:t>If the destination cloud has a long folder path limitation, the system automatically adjusts the destination's path as per the limitation.</w:t>
+            </w:r>
+          </w:p>
+        </w:tc>
+      </w:tr>
+      <w:tr>
+        <w:trPr>
+          <w:trHeight w:val="915"/>
+        </w:trPr>
+        <w:tc>
+          <w:tcPr>
+            <w:tcW w:w="3118" w:type="dxa"/>
+            <w:tcBorders>
+              <w:top w:val="single" w:sz="6" w:space="0" w:color="666666"/>
+              <w:left w:val="single" w:sz="6" w:space="0" w:color="666666"/>
+              <w:bottom w:val="single" w:sz="6" w:space="0" w:color="666666"/>
+              <w:right w:val="single" w:sz="6" w:space="0" w:color="666666"/>
+            </w:tcBorders>
+          </w:tcPr>
+          <w:p>
+            <w:pPr>
+              <w:ind w:left="3"/>
+            </w:pPr>
+            <w:r>
+              <w:rPr>
+                <w:rFonts w:ascii="Arial" w:eastAsia="Arial" w:hAnsi="Arial" w:cs="Arial"/>
+                <w:b/>
+                <w:sz w:val="21"/>
+              </w:rPr>
+              <w:t>Special Character Replacement</w:t>
+            </w:r>
+          </w:p>
+        </w:tc>
+        <w:tc>
+          <w:tcPr>
+            <w:tcW w:w="7603" w:type="dxa"/>
+            <w:tcBorders>
+              <w:top w:val="single" w:sz="6" w:space="0" w:color="666666"/>
+              <w:left w:val="single" w:sz="6" w:space="0" w:color="666666"/>
+              <w:bottom w:val="single" w:sz="6" w:space="0" w:color="666666"/>
+              <w:right w:val="single" w:sz="6" w:space="0" w:color="666666"/>
+            </w:tcBorders>
+          </w:tcPr>
+          <w:p>
+            <w:r>
+              <w:rPr>
+                <w:rFonts w:ascii="Arial" w:eastAsia="Arial" w:hAnsi="Arial" w:cs="Arial"/>
+                <w:sz w:val="21"/>
+              </w:rPr>
+              <w:t>Special characters not supported by the destination cloud will be automatically replaced with underscores (_) or hyphens (-). This ensures that the integrity of the data is maintained during the migration process.</w:t>
+            </w:r>
+          </w:p>
+        </w:tc>
+      </w:tr>
+      <w:tr>
+        <w:trPr>
+          <w:trHeight w:val="930"/>
+        </w:trPr>
+        <w:tc>
+          <w:tcPr>
+            <w:tcW w:w="3118" w:type="dxa"/>
+            <w:tcBorders>
+              <w:top w:val="single" w:sz="6" w:space="0" w:color="666666"/>
+              <w:left w:val="single" w:sz="6" w:space="0" w:color="666666"/>
+              <w:bottom w:val="single" w:sz="6" w:space="0" w:color="666666"/>
+              <w:right w:val="single" w:sz="6" w:space="0" w:color="666666"/>
+            </w:tcBorders>
+          </w:tcPr>
+          <w:p>
+            <w:pPr>
+              <w:ind w:left="3"/>
+            </w:pPr>
+            <w:r>
+              <w:rPr>
+                <w:rFonts w:ascii="Arial" w:eastAsia="Arial" w:hAnsi="Arial" w:cs="Arial"/>
+                <w:b/>
+                <w:sz w:val="21"/>
+              </w:rPr>
+              <w:t>Embedded Links</w:t>
+            </w:r>
+          </w:p>
+        </w:tc>
+        <w:tc>
+          <w:tcPr>
+            <w:tcW w:w="7603" w:type="dxa"/>
+            <w:tcBorders>
+              <w:top w:val="single" w:sz="6" w:space="0" w:color="666666"/>
+              <w:left w:val="single" w:sz="6" w:space="0" w:color="666666"/>
+              <w:bottom w:val="single" w:sz="6" w:space="0" w:color="666666"/>
+              <w:right w:val="single" w:sz="6" w:space="0" w:color="666666"/>
+            </w:tcBorders>
+          </w:tcPr>
+          <w:p>
+            <w:r>
+              <w:rPr>
+                <w:rFonts w:ascii="Arial" w:eastAsia="Arial" w:hAnsi="Arial" w:cs="Arial"/>
+                <w:sz w:val="21"/>
+              </w:rPr>
+              <w:t>The system retains the addresses of links present within a file, which point to other files in the cloud. These links' addresses will be transformed into appropriate destination formats during Migration.</w:t>
+            </w:r>
+          </w:p>
+        </w:tc>
+      </w:tr>
+      <w:tr>
+        <w:trPr>
+          <w:trHeight w:val="915"/>
+        </w:trPr>
+        <w:tc>
+          <w:tcPr>
+            <w:tcW w:w="3118" w:type="dxa"/>
+            <w:tcBorders>
+              <w:top w:val="single" w:sz="6" w:space="0" w:color="666666"/>
+              <w:left w:val="single" w:sz="6" w:space="0" w:color="666666"/>
+              <w:bottom w:val="single" w:sz="6" w:space="0" w:color="666666"/>
+              <w:right w:val="single" w:sz="6" w:space="0" w:color="666666"/>
+            </w:tcBorders>
+          </w:tcPr>
+          <w:p>
+            <w:pPr>
+              <w:ind w:left="3"/>
+            </w:pPr>
+            <w:r>
+              <w:rPr>
+                <w:rFonts w:ascii="Arial" w:eastAsia="Arial" w:hAnsi="Arial" w:cs="Arial"/>
+                <w:b/>
+                <w:sz w:val="21"/>
+              </w:rPr>
+              <w:lastRenderedPageBreak/>
+              <w:t>Suppressing Email Notification</w:t>
+            </w:r>
+          </w:p>
+        </w:tc>
+        <w:tc>
+          <w:tcPr>
+            <w:tcW w:w="7603" w:type="dxa"/>
+            <w:tcBorders>
+              <w:top w:val="single" w:sz="6" w:space="0" w:color="666666"/>
+              <w:left w:val="single" w:sz="6" w:space="0" w:color="666666"/>
+              <w:bottom w:val="single" w:sz="6" w:space="0" w:color="666666"/>
+              <w:right w:val="single" w:sz="6" w:space="0" w:color="666666"/>
+            </w:tcBorders>
+          </w:tcPr>
+          <w:p>
+            <w:r>
+              <w:rPr>
+                <w:rFonts w:ascii="Arial" w:eastAsia="Arial" w:hAnsi="Arial" w:cs="Arial"/>
+                <w:sz w:val="21"/>
+              </w:rPr>
+              <w:t>The system will automatically prevent the generation of email notifications for collaborations on folders/files originating from the destination cloud.</w:t>
+            </w:r>
+          </w:p>
+        </w:tc>
+      </w:tr>
+      <w:tr>
+        <w:trPr>
+          <w:trHeight w:val="375"/>
+        </w:trPr>
+        <w:tc>
+          <w:tcPr>
+            <w:tcW w:w="3118" w:type="dxa"/>
+            <w:tcBorders>
+              <w:top w:val="single" w:sz="6" w:space="0" w:color="666666"/>
+              <w:left w:val="single" w:sz="6" w:space="0" w:color="666666"/>
+              <w:bottom w:val="single" w:sz="6" w:space="0" w:color="666666"/>
+              <w:right w:val="single" w:sz="6" w:space="0" w:color="666666"/>
+            </w:tcBorders>
+          </w:tcPr>
+          <w:p>
+            <w:pPr>
+              <w:ind w:left="3"/>
+            </w:pPr>
+            <w:r>
+              <w:rPr>
+                <w:rFonts w:ascii="Arial" w:eastAsia="Arial" w:hAnsi="Arial" w:cs="Arial"/>
+                <w:b/>
+                <w:sz w:val="21"/>
+              </w:rPr>
+              <w:t>Box Notes</w:t>
+            </w:r>
+          </w:p>
+        </w:tc>
+        <w:tc>
+          <w:tcPr>
+            <w:tcW w:w="7603" w:type="dxa"/>
+            <w:tcBorders>
+              <w:top w:val="single" w:sz="6" w:space="0" w:color="666666"/>
+              <w:left w:val="single" w:sz="6" w:space="0" w:color="666666"/>
+              <w:bottom w:val="single" w:sz="6" w:space="0" w:color="666666"/>
+              <w:right w:val="single" w:sz="6" w:space="0" w:color="666666"/>
+            </w:tcBorders>
+          </w:tcPr>
+          <w:p>
+            <w:r>
+              <w:rPr>
+                <w:rFonts w:ascii="Arial" w:eastAsia="Arial" w:hAnsi="Arial" w:cs="Arial"/>
+                <w:sz w:val="21"/>
+              </w:rPr>
+              <w:t xml:space="preserve">Migration of Box Notes files in the .DOCX format to the destination cloud. </w:t>
+            </w:r>
+          </w:p>
+        </w:tc>
+      </w:tr>
+      <w:tr>
+        <w:trPr>
+          <w:trHeight w:val="600"/>
+        </w:trPr>
+        <w:tc>
+          <w:tcPr>
+            <w:tcW w:w="3118" w:type="dxa"/>
+            <w:tcBorders>
+              <w:top w:val="single" w:sz="6" w:space="0" w:color="666666"/>
+              <w:left w:val="single" w:sz="6" w:space="0" w:color="666666"/>
+              <w:bottom w:val="single" w:sz="6" w:space="0" w:color="666666"/>
+              <w:right w:val="single" w:sz="6" w:space="0" w:color="666666"/>
+            </w:tcBorders>
+          </w:tcPr>
+          <w:p>
+            <w:pPr>
+              <w:ind w:left="3"/>
+            </w:pPr>
+            <w:r>
+              <w:rPr>
+                <w:rFonts w:ascii="Arial" w:eastAsia="Arial" w:hAnsi="Arial" w:cs="Arial"/>
+                <w:b/>
+                <w:sz w:val="21"/>
+              </w:rPr>
+              <w:t>Auto-Retry</w:t>
+            </w:r>
+          </w:p>
+        </w:tc>
+        <w:tc>
+          <w:tcPr>
+            <w:tcW w:w="7603" w:type="dxa"/>
+            <w:tcBorders>
+              <w:top w:val="single" w:sz="6" w:space="0" w:color="666666"/>
+              <w:left w:val="single" w:sz="6" w:space="0" w:color="666666"/>
+              <w:bottom w:val="single" w:sz="6" w:space="0" w:color="666666"/>
+              <w:right w:val="single" w:sz="6" w:space="0" w:color="666666"/>
+            </w:tcBorders>
+          </w:tcPr>
+          <w:p>
             <w:r>
               <w:rPr>
                 <w:rFonts w:ascii="Arial" w:eastAsia="Arial" w:hAnsi="Arial" w:cs="Arial"/>

</xml_diff>